<commit_message>
Added Word and pdf format + some updates
</commit_message>
<xml_diff>
--- a/pubs/FrancoisCharettePhD_Resume.docx
+++ b/pubs/FrancoisCharettePhD_Resume.docx
@@ -695,16 +695,7 @@
         <w:t>P</w:t>
       </w:r>
       <w:r>
-        <w:t>rocedure (CETP) for hands-free speech quality processing of vehicle infotainment systems. The ability to do in-house evaluation of hands-free phone quality is a Ford first. This effort resulted in innovative hands-free noise reduction algorithm improvements for in-vehicle speech quality processing.</w:t>
-      </w:r>
-      <w:r>
-        <w:t xml:space="preserve"> </w:t>
-      </w:r>
-      <w:r>
-        <w:t>Also,</w:t>
-      </w:r>
-      <w:r>
-        <w:t xml:space="preserve"> </w:t>
+        <w:t xml:space="preserve">rocedure (CETP) for hands-free speech quality processing of vehicle infotainment systems. The ability to do in-house evaluation of hands-free phone quality is a Ford first. This effort resulted in innovative hands-free noise reduction algorithm improvements for in-vehicle speech quality processing. Also, </w:t>
       </w:r>
       <w:r>
         <w:t>Lead d</w:t>
@@ -852,13 +843,7 @@
         <w:t xml:space="preserve">  </w:t>
       </w:r>
       <w:r>
-        <w:t xml:space="preserve">Develops and/or adapts objective metrics, </w:t>
-      </w:r>
-      <w:r>
-        <w:t>methods,</w:t>
-      </w:r>
-      <w:r>
-        <w:t xml:space="preserve"> and tools for the various requirements of the projects. Performs both road and lab measurements using proving ground and the Hydraulic Road Simulator.</w:t>
+        <w:t>Develops and/or adapts objective metrics, methods, and tools for the various requirements of the projects. Performs both road and lab measurements using proving ground and the Hydraulic Road Simulator.</w:t>
       </w:r>
     </w:p>
     <w:p>
@@ -1208,13 +1193,7 @@
         <w:t xml:space="preserve"> P</w:t>
       </w:r>
       <w:r>
-        <w:t xml:space="preserve">roactively created batch processing software to reduce the time required to process data which reduced the lab </w:t>
-      </w:r>
-      <w:r>
-        <w:t>turnaround</w:t>
-      </w:r>
-      <w:r>
-        <w:t xml:space="preserve"> time by at least a factor of five.</w:t>
+        <w:t>roactively created batch processing software to reduce the time required to process data which reduced the lab turnaround time by at least a factor of five.</w:t>
       </w:r>
     </w:p>
     <w:p>
@@ -1392,53 +1371,20 @@
         <w:rPr>
           <w:u w:val="single"/>
         </w:rPr>
-        <w:t>NVH</w:t>
-      </w:r>
-      <w:r>
-        <w:rPr>
-          <w:u w:val="single"/>
-        </w:rPr>
-        <w:t xml:space="preserve"> Engineer (</w:t>
-      </w:r>
-      <w:r>
-        <w:rPr>
-          <w:i/>
-          <w:u w:val="single"/>
-        </w:rPr>
-        <w:t>199</w:t>
-      </w:r>
-      <w:r>
-        <w:rPr>
-          <w:i/>
-          <w:u w:val="single"/>
-        </w:rPr>
-        <w:t>8</w:t>
-      </w:r>
-      <w:r>
-        <w:rPr>
-          <w:i/>
-          <w:u w:val="single"/>
-        </w:rPr>
-        <w:t>-</w:t>
-      </w:r>
-      <w:r>
-        <w:rPr>
-          <w:i/>
-          <w:u w:val="single"/>
-        </w:rPr>
-        <w:t>1999</w:t>
-      </w:r>
-      <w:r>
-        <w:rPr>
-          <w:u w:val="single"/>
-        </w:rPr>
-        <w:t>);</w:t>
-      </w:r>
-      <w:r>
-        <w:rPr>
-          <w:u w:val="single"/>
-        </w:rPr>
-        <w:t xml:space="preserve"> </w:t>
+        <w:t>NVH Engineer (</w:t>
+      </w:r>
+      <w:r>
+        <w:rPr>
+          <w:i/>
+          <w:u w:val="single"/>
+        </w:rPr>
+        <w:t>1998-1999</w:t>
+      </w:r>
+      <w:r>
+        <w:rPr>
+          <w:u w:val="single"/>
+        </w:rPr>
+        <w:t xml:space="preserve">); </w:t>
       </w:r>
       <w:r>
         <w:t xml:space="preserve">Lead </w:t>
@@ -1475,6 +1421,9 @@
       </w:r>
       <w:r>
         <w:t>.</w:t>
+      </w:r>
+      <w:r>
+        <w:br w:type="page"/>
       </w:r>
     </w:p>
     <w:p>
@@ -1600,14 +1549,7 @@
           <w:b/>
           <w:bCs/>
         </w:rPr>
-        <w:t xml:space="preserve"> in </w:t>
-      </w:r>
-      <w:r>
-        <w:rPr>
-          <w:b/>
-          <w:bCs/>
-        </w:rPr>
-        <w:t>Active Control of Sound</w:t>
+        <w:t xml:space="preserve"> in Active Control of Sound</w:t>
       </w:r>
       <w:r>
         <w:rPr>
@@ -1629,16 +1571,7 @@
         </w:rPr>
       </w:pPr>
       <w:r>
-        <w:t>199</w:t>
-      </w:r>
-      <w:r>
-        <w:t>6</w:t>
-      </w:r>
-      <w:r>
-        <w:t xml:space="preserve"> – 199</w:t>
-      </w:r>
-      <w:r>
-        <w:t>8</w:t>
+        <w:t>1996 – 1998</w:t>
       </w:r>
       <w:r>
         <w:tab/>
@@ -1681,10 +1614,7 @@
         <w:t xml:space="preserve"> </w:t>
       </w:r>
       <w:r>
-        <w:t>Led the development and lab experimentation of an active trim panel for the reduction of separation flow noise in airplane cockpit (NASA Funded project)</w:t>
-      </w:r>
-      <w:r>
-        <w:t xml:space="preserve">. </w:t>
+        <w:t xml:space="preserve">Led the development and lab experimentation of an active trim panel for the reduction of separation flow noise in airplane cockpit (NASA Funded project). </w:t>
       </w:r>
       <w:r>
         <w:rPr>
@@ -1700,10 +1630,7 @@
         <w:t xml:space="preserve"> </w:t>
       </w:r>
       <w:r>
-        <w:t>Chief developer of various real time controllers (signal processing on DSP boards) with GUI interface, and multiple data acquisition systems for the Vibration and Acoustic Laboratories research group, i.e., VAL</w:t>
-      </w:r>
-      <w:r>
-        <w:t xml:space="preserve">. </w:t>
+        <w:t xml:space="preserve">Chief developer of various real time controllers (signal processing on DSP boards) with GUI interface, and multiple data acquisition systems for the Vibration and Acoustic Laboratories research group, i.e., VAL. </w:t>
       </w:r>
       <w:r>
         <w:rPr>
@@ -1716,10 +1643,7 @@
         <w:t xml:space="preserve"> </w:t>
       </w:r>
       <w:r>
-        <w:t>Led the signal processing development for the noise source separation and identification system in motor vehicles cabin using the Least Mean Square (i.e., LMS) algorithm</w:t>
-      </w:r>
-      <w:r>
-        <w:t xml:space="preserve">. </w:t>
+        <w:t xml:space="preserve">Led the signal processing development for the noise source separation and identification system in motor vehicles cabin using the Least Mean Square (i.e., LMS) algorithm. </w:t>
       </w:r>
       <w:r>
         <w:rPr>
@@ -1833,7 +1757,6 @@
           <w:sz w:val="20"/>
         </w:rPr>
       </w:pPr>
-      <w:proofErr w:type="gramStart"/>
       <w:r>
         <w:rPr>
           <w:b/>
@@ -1841,7 +1764,6 @@
         </w:rPr>
         <w:t>Master in Mechanical Engineering</w:t>
       </w:r>
-      <w:proofErr w:type="gramEnd"/>
     </w:p>
     <w:p>
       <w:pPr>
@@ -1927,7 +1849,6 @@
           <w:sz w:val="20"/>
         </w:rPr>
       </w:pPr>
-      <w:proofErr w:type="gramStart"/>
       <w:r>
         <w:rPr>
           <w:b/>
@@ -1935,7 +1856,6 @@
         </w:rPr>
         <w:t>Bachelor in Mechanical Engineering</w:t>
       </w:r>
-      <w:proofErr w:type="gramEnd"/>
     </w:p>
     <w:p>
       <w:pPr>
@@ -2192,19 +2112,7 @@
         <w:rPr>
           <w:i/>
         </w:rPr>
-        <w:t>R&amp;AE Recognition Award for GWC</w:t>
-      </w:r>
-      <w:r>
-        <w:rPr>
-          <w:i/>
-        </w:rPr>
-        <w:t xml:space="preserve"> </w:t>
-      </w:r>
-      <w:r>
-        <w:rPr>
-          <w:i/>
-        </w:rPr>
-        <w:t>Program</w:t>
+        <w:t>R&amp;AE Recognition Award for GWC Program</w:t>
       </w:r>
       <w:r>
         <w:tab/>
@@ -2522,15 +2430,7 @@
         <w:t>U.S. citizen</w:t>
       </w:r>
       <w:r>
-        <w:t>, bilingual (</w:t>
-      </w:r>
-      <w:proofErr w:type="gramStart"/>
-      <w:r>
-        <w:t>English-French</w:t>
-      </w:r>
-      <w:proofErr w:type="gramEnd"/>
-      <w:r>
-        <w:t>).</w:t>
+        <w:t>, bilingual (English-French).</w:t>
       </w:r>
     </w:p>
     <w:p>

</xml_diff>

<commit_message>
Updates with new Arizona address
</commit_message>
<xml_diff>
--- a/pubs/FrancoisCharettePhD_Resume.docx
+++ b/pubs/FrancoisCharettePhD_Resume.docx
@@ -1,6 +1,6 @@
 
 <file path=word/document.xml><?xml version="1.0" encoding="utf-8"?>
-<w:document xmlns:wpc="http://schemas.microsoft.com/office/word/2010/wordprocessingCanvas" xmlns:cx="http://schemas.microsoft.com/office/drawing/2014/chartex" xmlns:cx1="http://schemas.microsoft.com/office/drawing/2015/9/8/chartex" xmlns:cx2="http://schemas.microsoft.com/office/drawing/2015/10/21/chartex" xmlns:cx3="http://schemas.microsoft.com/office/drawing/2016/5/9/chartex" xmlns:cx4="http://schemas.microsoft.com/office/drawing/2016/5/10/chartex" xmlns:cx5="http://schemas.microsoft.com/office/drawing/2016/5/11/chartex" xmlns:cx6="http://schemas.microsoft.com/office/drawing/2016/5/12/chartex" xmlns:cx7="http://schemas.microsoft.com/office/drawing/2016/5/13/chartex" xmlns:cx8="http://schemas.microsoft.com/office/drawing/2016/5/14/chartex" xmlns:mc="http://schemas.openxmlformats.org/markup-compatibility/2006" xmlns:aink="http://schemas.microsoft.com/office/drawing/2016/ink" xmlns:am3d="http://schemas.microsoft.com/office/drawing/2017/model3d" xmlns:o="urn:schemas-microsoft-com:office:office" xmlns:oel="http://schemas.microsoft.com/office/2019/extlst" xmlns:r="http://schemas.openxmlformats.org/officeDocument/2006/relationships" xmlns:m="http://schemas.openxmlformats.org/officeDocument/2006/math" xmlns:v="urn:schemas-microsoft-com:vml" xmlns:wp14="http://schemas.microsoft.com/office/word/2010/wordprocessingDrawing" xmlns:wp="http://schemas.openxmlformats.org/drawingml/2006/wordprocessingDrawing" xmlns:w10="urn:schemas-microsoft-com:office:word" xmlns:w="http://schemas.openxmlformats.org/wordprocessingml/2006/main" xmlns:w14="http://schemas.microsoft.com/office/word/2010/wordml" xmlns:w15="http://schemas.microsoft.com/office/word/2012/wordml" xmlns:w16cex="http://schemas.microsoft.com/office/word/2018/wordml/cex" xmlns:w16cid="http://schemas.microsoft.com/office/word/2016/wordml/cid" xmlns:w16="http://schemas.microsoft.com/office/word/2018/wordml" xmlns:w16sdtdh="http://schemas.microsoft.com/office/word/2020/wordml/sdtdatahash" xmlns:w16se="http://schemas.microsoft.com/office/word/2015/wordml/symex" xmlns:wpg="http://schemas.microsoft.com/office/word/2010/wordprocessingGroup" xmlns:wpi="http://schemas.microsoft.com/office/word/2010/wordprocessingInk" xmlns:wne="http://schemas.microsoft.com/office/word/2006/wordml" xmlns:wps="http://schemas.microsoft.com/office/word/2010/wordprocessingShape" mc:Ignorable="w14 w15 w16se w16cid w16 w16cex w16sdtdh wp14">
+<w:document xmlns:wpc="http://schemas.microsoft.com/office/word/2010/wordprocessingCanvas" xmlns:cx="http://schemas.microsoft.com/office/drawing/2014/chartex" xmlns:cx1="http://schemas.microsoft.com/office/drawing/2015/9/8/chartex" xmlns:cx2="http://schemas.microsoft.com/office/drawing/2015/10/21/chartex" xmlns:cx3="http://schemas.microsoft.com/office/drawing/2016/5/9/chartex" xmlns:cx4="http://schemas.microsoft.com/office/drawing/2016/5/10/chartex" xmlns:cx5="http://schemas.microsoft.com/office/drawing/2016/5/11/chartex" xmlns:cx6="http://schemas.microsoft.com/office/drawing/2016/5/12/chartex" xmlns:cx7="http://schemas.microsoft.com/office/drawing/2016/5/13/chartex" xmlns:cx8="http://schemas.microsoft.com/office/drawing/2016/5/14/chartex" xmlns:mc="http://schemas.openxmlformats.org/markup-compatibility/2006" xmlns:aink="http://schemas.microsoft.com/office/drawing/2016/ink" xmlns:am3d="http://schemas.microsoft.com/office/drawing/2017/model3d" xmlns:o="urn:schemas-microsoft-com:office:office" xmlns:oel="http://schemas.microsoft.com/office/2019/extlst" xmlns:r="http://schemas.openxmlformats.org/officeDocument/2006/relationships" xmlns:m="http://schemas.openxmlformats.org/officeDocument/2006/math" xmlns:v="urn:schemas-microsoft-com:vml" xmlns:wp14="http://schemas.microsoft.com/office/word/2010/wordprocessingDrawing" xmlns:wp="http://schemas.openxmlformats.org/drawingml/2006/wordprocessingDrawing" xmlns:w10="urn:schemas-microsoft-com:office:word" xmlns:w="http://schemas.openxmlformats.org/wordprocessingml/2006/main" xmlns:w14="http://schemas.microsoft.com/office/word/2010/wordml" xmlns:w15="http://schemas.microsoft.com/office/word/2012/wordml" xmlns:w16cex="http://schemas.microsoft.com/office/word/2018/wordml/cex" xmlns:w16cid="http://schemas.microsoft.com/office/word/2016/wordml/cid" xmlns:w16="http://schemas.microsoft.com/office/word/2018/wordml" xmlns:w16du="http://schemas.microsoft.com/office/word/2023/wordml/word16du" xmlns:w16sdtdh="http://schemas.microsoft.com/office/word/2020/wordml/sdtdatahash" xmlns:w16se="http://schemas.microsoft.com/office/word/2015/wordml/symex" xmlns:wpg="http://schemas.microsoft.com/office/word/2010/wordprocessingGroup" xmlns:wpi="http://schemas.microsoft.com/office/word/2010/wordprocessingInk" xmlns:wne="http://schemas.microsoft.com/office/word/2006/wordml" xmlns:wps="http://schemas.microsoft.com/office/word/2010/wordprocessingShape" mc:Ignorable="w14 w15 w16se w16cid w16 w16cex w16sdtdh w16du wp14">
   <w:body>
     <w:p>
       <w:pPr>
@@ -52,7 +52,7 @@
           <w:sz w:val="20"/>
           <w:lang w:val="fr-CA"/>
         </w:rPr>
-        <w:t>1731 Bayberry Lane</w:t>
+        <w:t>849 Avalon Avenue</w:t>
       </w:r>
       <w:r>
         <w:rPr>
@@ -117,7 +117,7 @@
         <w:rPr>
           <w:sz w:val="20"/>
         </w:rPr>
-        <w:t>Tracy</w:t>
+        <w:t>Lake Havasu City</w:t>
       </w:r>
       <w:r>
         <w:rPr>
@@ -129,19 +129,25 @@
         <w:rPr>
           <w:sz w:val="20"/>
         </w:rPr>
-        <w:t>CA</w:t>
+        <w:t>A</w:t>
       </w:r>
       <w:r>
         <w:rPr>
           <w:sz w:val="20"/>
         </w:rPr>
+        <w:t>Z</w:t>
+      </w:r>
+      <w:r>
+        <w:rPr>
+          <w:sz w:val="20"/>
+        </w:rPr>
         <w:t xml:space="preserve">, </w:t>
       </w:r>
       <w:r>
         <w:rPr>
           <w:sz w:val="20"/>
         </w:rPr>
-        <w:t>95376</w:t>
+        <w:t>86404</w:t>
       </w:r>
       <w:r>
         <w:rPr>
@@ -697,8 +703,13 @@
       <w:r>
         <w:t xml:space="preserve">rocedure (CETP) for hands-free speech quality processing of vehicle infotainment systems. The ability to do in-house evaluation of hands-free phone quality is a Ford first. This effort resulted in innovative hands-free noise reduction algorithm improvements for in-vehicle speech quality processing. Also, </w:t>
       </w:r>
-      <w:r>
-        <w:t>Lead d</w:t>
+      <w:proofErr w:type="gramStart"/>
+      <w:r>
+        <w:t>Lead</w:t>
+      </w:r>
+      <w:proofErr w:type="gramEnd"/>
+      <w:r>
+        <w:t xml:space="preserve"> d</w:t>
       </w:r>
       <w:r>
         <w:t>eveloper of the Ford signal processing and advanced speech recognition toolbox (MATLAB based).  This toolbox contains multiple user interfaces</w:t>
@@ -1065,7 +1076,15 @@
         <w:t xml:space="preserve">  </w:t>
       </w:r>
       <w:r>
-        <w:t>These include in-vehicle microphones and accelerometers instrumentation and measurement made on several harsh road surfaces at various speeds.</w:t>
+        <w:t xml:space="preserve">These include in-vehicle microphones and accelerometers </w:t>
+      </w:r>
+      <w:proofErr w:type="gramStart"/>
+      <w:r>
+        <w:t>instrumentation</w:t>
+      </w:r>
+      <w:proofErr w:type="gramEnd"/>
+      <w:r>
+        <w:t xml:space="preserve"> and measurement made on several harsh road surfaces at various speeds.</w:t>
       </w:r>
     </w:p>
     <w:p>
@@ -1757,6 +1776,7 @@
           <w:sz w:val="20"/>
         </w:rPr>
       </w:pPr>
+      <w:proofErr w:type="gramStart"/>
       <w:r>
         <w:rPr>
           <w:b/>
@@ -1764,6 +1784,7 @@
         </w:rPr>
         <w:t>Master in Mechanical Engineering</w:t>
       </w:r>
+      <w:proofErr w:type="gramEnd"/>
     </w:p>
     <w:p>
       <w:pPr>
@@ -1849,6 +1870,7 @@
           <w:sz w:val="20"/>
         </w:rPr>
       </w:pPr>
+      <w:proofErr w:type="gramStart"/>
       <w:r>
         <w:rPr>
           <w:b/>
@@ -1856,6 +1878,7 @@
         </w:rPr>
         <w:t>Bachelor in Mechanical Engineering</w:t>
       </w:r>
+      <w:proofErr w:type="gramEnd"/>
     </w:p>
     <w:p>
       <w:pPr>
@@ -2430,7 +2453,15 @@
         <w:t>U.S. citizen</w:t>
       </w:r>
       <w:r>
-        <w:t>, bilingual (English-French).</w:t>
+        <w:t>, bilingual (</w:t>
+      </w:r>
+      <w:proofErr w:type="gramStart"/>
+      <w:r>
+        <w:t>English-French</w:t>
+      </w:r>
+      <w:proofErr w:type="gramEnd"/>
+      <w:r>
+        <w:t>).</w:t>
       </w:r>
     </w:p>
     <w:p>
@@ -2742,7 +2773,7 @@
 </file>
 
 <file path=word/endnotes.xml><?xml version="1.0" encoding="utf-8"?>
-<w:endnotes xmlns:wpc="http://schemas.microsoft.com/office/word/2010/wordprocessingCanvas" xmlns:cx="http://schemas.microsoft.com/office/drawing/2014/chartex" xmlns:cx1="http://schemas.microsoft.com/office/drawing/2015/9/8/chartex" xmlns:cx2="http://schemas.microsoft.com/office/drawing/2015/10/21/chartex" xmlns:cx3="http://schemas.microsoft.com/office/drawing/2016/5/9/chartex" xmlns:cx4="http://schemas.microsoft.com/office/drawing/2016/5/10/chartex" xmlns:cx5="http://schemas.microsoft.com/office/drawing/2016/5/11/chartex" xmlns:cx6="http://schemas.microsoft.com/office/drawing/2016/5/12/chartex" xmlns:cx7="http://schemas.microsoft.com/office/drawing/2016/5/13/chartex" xmlns:cx8="http://schemas.microsoft.com/office/drawing/2016/5/14/chartex" xmlns:mc="http://schemas.openxmlformats.org/markup-compatibility/2006" xmlns:aink="http://schemas.microsoft.com/office/drawing/2016/ink" xmlns:am3d="http://schemas.microsoft.com/office/drawing/2017/model3d" xmlns:o="urn:schemas-microsoft-com:office:office" xmlns:oel="http://schemas.microsoft.com/office/2019/extlst" xmlns:r="http://schemas.openxmlformats.org/officeDocument/2006/relationships" xmlns:m="http://schemas.openxmlformats.org/officeDocument/2006/math" xmlns:v="urn:schemas-microsoft-com:vml" xmlns:wp14="http://schemas.microsoft.com/office/word/2010/wordprocessingDrawing" xmlns:wp="http://schemas.openxmlformats.org/drawingml/2006/wordprocessingDrawing" xmlns:w10="urn:schemas-microsoft-com:office:word" xmlns:w="http://schemas.openxmlformats.org/wordprocessingml/2006/main" xmlns:w14="http://schemas.microsoft.com/office/word/2010/wordml" xmlns:w15="http://schemas.microsoft.com/office/word/2012/wordml" xmlns:w16cex="http://schemas.microsoft.com/office/word/2018/wordml/cex" xmlns:w16cid="http://schemas.microsoft.com/office/word/2016/wordml/cid" xmlns:w16="http://schemas.microsoft.com/office/word/2018/wordml" xmlns:w16sdtdh="http://schemas.microsoft.com/office/word/2020/wordml/sdtdatahash" xmlns:w16se="http://schemas.microsoft.com/office/word/2015/wordml/symex" xmlns:wpg="http://schemas.microsoft.com/office/word/2010/wordprocessingGroup" xmlns:wpi="http://schemas.microsoft.com/office/word/2010/wordprocessingInk" xmlns:wne="http://schemas.microsoft.com/office/word/2006/wordml" xmlns:wps="http://schemas.microsoft.com/office/word/2010/wordprocessingShape" mc:Ignorable="w14 w15 w16se w16cid w16 w16cex w16sdtdh wp14">
+<w:endnotes xmlns:wpc="http://schemas.microsoft.com/office/word/2010/wordprocessingCanvas" xmlns:cx="http://schemas.microsoft.com/office/drawing/2014/chartex" xmlns:cx1="http://schemas.microsoft.com/office/drawing/2015/9/8/chartex" xmlns:cx2="http://schemas.microsoft.com/office/drawing/2015/10/21/chartex" xmlns:cx3="http://schemas.microsoft.com/office/drawing/2016/5/9/chartex" xmlns:cx4="http://schemas.microsoft.com/office/drawing/2016/5/10/chartex" xmlns:cx5="http://schemas.microsoft.com/office/drawing/2016/5/11/chartex" xmlns:cx6="http://schemas.microsoft.com/office/drawing/2016/5/12/chartex" xmlns:cx7="http://schemas.microsoft.com/office/drawing/2016/5/13/chartex" xmlns:cx8="http://schemas.microsoft.com/office/drawing/2016/5/14/chartex" xmlns:mc="http://schemas.openxmlformats.org/markup-compatibility/2006" xmlns:aink="http://schemas.microsoft.com/office/drawing/2016/ink" xmlns:am3d="http://schemas.microsoft.com/office/drawing/2017/model3d" xmlns:o="urn:schemas-microsoft-com:office:office" xmlns:oel="http://schemas.microsoft.com/office/2019/extlst" xmlns:r="http://schemas.openxmlformats.org/officeDocument/2006/relationships" xmlns:m="http://schemas.openxmlformats.org/officeDocument/2006/math" xmlns:v="urn:schemas-microsoft-com:vml" xmlns:wp14="http://schemas.microsoft.com/office/word/2010/wordprocessingDrawing" xmlns:wp="http://schemas.openxmlformats.org/drawingml/2006/wordprocessingDrawing" xmlns:w10="urn:schemas-microsoft-com:office:word" xmlns:w="http://schemas.openxmlformats.org/wordprocessingml/2006/main" xmlns:w14="http://schemas.microsoft.com/office/word/2010/wordml" xmlns:w15="http://schemas.microsoft.com/office/word/2012/wordml" xmlns:w16cex="http://schemas.microsoft.com/office/word/2018/wordml/cex" xmlns:w16cid="http://schemas.microsoft.com/office/word/2016/wordml/cid" xmlns:w16="http://schemas.microsoft.com/office/word/2018/wordml" xmlns:w16du="http://schemas.microsoft.com/office/word/2023/wordml/word16du" xmlns:w16sdtdh="http://schemas.microsoft.com/office/word/2020/wordml/sdtdatahash" xmlns:w16se="http://schemas.microsoft.com/office/word/2015/wordml/symex" xmlns:wpg="http://schemas.microsoft.com/office/word/2010/wordprocessingGroup" xmlns:wpi="http://schemas.microsoft.com/office/word/2010/wordprocessingInk" xmlns:wne="http://schemas.microsoft.com/office/word/2006/wordml" xmlns:wps="http://schemas.microsoft.com/office/word/2010/wordprocessingShape" mc:Ignorable="w14 w15 w16se w16cid w16 w16cex w16sdtdh w16du wp14">
   <w:endnote w:type="separator" w:id="-1">
     <w:p>
       <w:r>
@@ -2761,7 +2792,7 @@
 </file>
 
 <file path=word/footer1.xml><?xml version="1.0" encoding="utf-8"?>
-<w:ftr xmlns:wpc="http://schemas.microsoft.com/office/word/2010/wordprocessingCanvas" xmlns:cx="http://schemas.microsoft.com/office/drawing/2014/chartex" xmlns:cx1="http://schemas.microsoft.com/office/drawing/2015/9/8/chartex" xmlns:cx2="http://schemas.microsoft.com/office/drawing/2015/10/21/chartex" xmlns:cx3="http://schemas.microsoft.com/office/drawing/2016/5/9/chartex" xmlns:cx4="http://schemas.microsoft.com/office/drawing/2016/5/10/chartex" xmlns:cx5="http://schemas.microsoft.com/office/drawing/2016/5/11/chartex" xmlns:cx6="http://schemas.microsoft.com/office/drawing/2016/5/12/chartex" xmlns:cx7="http://schemas.microsoft.com/office/drawing/2016/5/13/chartex" xmlns:cx8="http://schemas.microsoft.com/office/drawing/2016/5/14/chartex" xmlns:mc="http://schemas.openxmlformats.org/markup-compatibility/2006" xmlns:aink="http://schemas.microsoft.com/office/drawing/2016/ink" xmlns:am3d="http://schemas.microsoft.com/office/drawing/2017/model3d" xmlns:o="urn:schemas-microsoft-com:office:office" xmlns:oel="http://schemas.microsoft.com/office/2019/extlst" xmlns:r="http://schemas.openxmlformats.org/officeDocument/2006/relationships" xmlns:m="http://schemas.openxmlformats.org/officeDocument/2006/math" xmlns:v="urn:schemas-microsoft-com:vml" xmlns:wp14="http://schemas.microsoft.com/office/word/2010/wordprocessingDrawing" xmlns:wp="http://schemas.openxmlformats.org/drawingml/2006/wordprocessingDrawing" xmlns:w10="urn:schemas-microsoft-com:office:word" xmlns:w="http://schemas.openxmlformats.org/wordprocessingml/2006/main" xmlns:w14="http://schemas.microsoft.com/office/word/2010/wordml" xmlns:w15="http://schemas.microsoft.com/office/word/2012/wordml" xmlns:w16cex="http://schemas.microsoft.com/office/word/2018/wordml/cex" xmlns:w16cid="http://schemas.microsoft.com/office/word/2016/wordml/cid" xmlns:w16="http://schemas.microsoft.com/office/word/2018/wordml" xmlns:w16sdtdh="http://schemas.microsoft.com/office/word/2020/wordml/sdtdatahash" xmlns:w16se="http://schemas.microsoft.com/office/word/2015/wordml/symex" xmlns:wpg="http://schemas.microsoft.com/office/word/2010/wordprocessingGroup" xmlns:wpi="http://schemas.microsoft.com/office/word/2010/wordprocessingInk" xmlns:wne="http://schemas.microsoft.com/office/word/2006/wordml" xmlns:wps="http://schemas.microsoft.com/office/word/2010/wordprocessingShape" mc:Ignorable="w14 w15 w16se w16cid w16 w16cex w16sdtdh wp14">
+<w:ftr xmlns:wpc="http://schemas.microsoft.com/office/word/2010/wordprocessingCanvas" xmlns:cx="http://schemas.microsoft.com/office/drawing/2014/chartex" xmlns:cx1="http://schemas.microsoft.com/office/drawing/2015/9/8/chartex" xmlns:cx2="http://schemas.microsoft.com/office/drawing/2015/10/21/chartex" xmlns:cx3="http://schemas.microsoft.com/office/drawing/2016/5/9/chartex" xmlns:cx4="http://schemas.microsoft.com/office/drawing/2016/5/10/chartex" xmlns:cx5="http://schemas.microsoft.com/office/drawing/2016/5/11/chartex" xmlns:cx6="http://schemas.microsoft.com/office/drawing/2016/5/12/chartex" xmlns:cx7="http://schemas.microsoft.com/office/drawing/2016/5/13/chartex" xmlns:cx8="http://schemas.microsoft.com/office/drawing/2016/5/14/chartex" xmlns:mc="http://schemas.openxmlformats.org/markup-compatibility/2006" xmlns:aink="http://schemas.microsoft.com/office/drawing/2016/ink" xmlns:am3d="http://schemas.microsoft.com/office/drawing/2017/model3d" xmlns:o="urn:schemas-microsoft-com:office:office" xmlns:oel="http://schemas.microsoft.com/office/2019/extlst" xmlns:r="http://schemas.openxmlformats.org/officeDocument/2006/relationships" xmlns:m="http://schemas.openxmlformats.org/officeDocument/2006/math" xmlns:v="urn:schemas-microsoft-com:vml" xmlns:wp14="http://schemas.microsoft.com/office/word/2010/wordprocessingDrawing" xmlns:wp="http://schemas.openxmlformats.org/drawingml/2006/wordprocessingDrawing" xmlns:w10="urn:schemas-microsoft-com:office:word" xmlns:w="http://schemas.openxmlformats.org/wordprocessingml/2006/main" xmlns:w14="http://schemas.microsoft.com/office/word/2010/wordml" xmlns:w15="http://schemas.microsoft.com/office/word/2012/wordml" xmlns:w16cex="http://schemas.microsoft.com/office/word/2018/wordml/cex" xmlns:w16cid="http://schemas.microsoft.com/office/word/2016/wordml/cid" xmlns:w16="http://schemas.microsoft.com/office/word/2018/wordml" xmlns:w16du="http://schemas.microsoft.com/office/word/2023/wordml/word16du" xmlns:w16sdtdh="http://schemas.microsoft.com/office/word/2020/wordml/sdtdatahash" xmlns:w16se="http://schemas.microsoft.com/office/word/2015/wordml/symex" xmlns:wpg="http://schemas.microsoft.com/office/word/2010/wordprocessingGroup" xmlns:wpi="http://schemas.microsoft.com/office/word/2010/wordprocessingInk" xmlns:wne="http://schemas.microsoft.com/office/word/2006/wordml" xmlns:wps="http://schemas.microsoft.com/office/word/2010/wordprocessingShape" mc:Ignorable="w14 w15 w16se w16cid w16 w16cex w16sdtdh w16du wp14">
   <w:p>
     <w:pPr>
       <w:pStyle w:val="Footer"/>
@@ -2937,7 +2968,7 @@
 </file>
 
 <file path=word/footnotes.xml><?xml version="1.0" encoding="utf-8"?>
-<w:footnotes xmlns:wpc="http://schemas.microsoft.com/office/word/2010/wordprocessingCanvas" xmlns:cx="http://schemas.microsoft.com/office/drawing/2014/chartex" xmlns:cx1="http://schemas.microsoft.com/office/drawing/2015/9/8/chartex" xmlns:cx2="http://schemas.microsoft.com/office/drawing/2015/10/21/chartex" xmlns:cx3="http://schemas.microsoft.com/office/drawing/2016/5/9/chartex" xmlns:cx4="http://schemas.microsoft.com/office/drawing/2016/5/10/chartex" xmlns:cx5="http://schemas.microsoft.com/office/drawing/2016/5/11/chartex" xmlns:cx6="http://schemas.microsoft.com/office/drawing/2016/5/12/chartex" xmlns:cx7="http://schemas.microsoft.com/office/drawing/2016/5/13/chartex" xmlns:cx8="http://schemas.microsoft.com/office/drawing/2016/5/14/chartex" xmlns:mc="http://schemas.openxmlformats.org/markup-compatibility/2006" xmlns:aink="http://schemas.microsoft.com/office/drawing/2016/ink" xmlns:am3d="http://schemas.microsoft.com/office/drawing/2017/model3d" xmlns:o="urn:schemas-microsoft-com:office:office" xmlns:oel="http://schemas.microsoft.com/office/2019/extlst" xmlns:r="http://schemas.openxmlformats.org/officeDocument/2006/relationships" xmlns:m="http://schemas.openxmlformats.org/officeDocument/2006/math" xmlns:v="urn:schemas-microsoft-com:vml" xmlns:wp14="http://schemas.microsoft.com/office/word/2010/wordprocessingDrawing" xmlns:wp="http://schemas.openxmlformats.org/drawingml/2006/wordprocessingDrawing" xmlns:w10="urn:schemas-microsoft-com:office:word" xmlns:w="http://schemas.openxmlformats.org/wordprocessingml/2006/main" xmlns:w14="http://schemas.microsoft.com/office/word/2010/wordml" xmlns:w15="http://schemas.microsoft.com/office/word/2012/wordml" xmlns:w16cex="http://schemas.microsoft.com/office/word/2018/wordml/cex" xmlns:w16cid="http://schemas.microsoft.com/office/word/2016/wordml/cid" xmlns:w16="http://schemas.microsoft.com/office/word/2018/wordml" xmlns:w16sdtdh="http://schemas.microsoft.com/office/word/2020/wordml/sdtdatahash" xmlns:w16se="http://schemas.microsoft.com/office/word/2015/wordml/symex" xmlns:wpg="http://schemas.microsoft.com/office/word/2010/wordprocessingGroup" xmlns:wpi="http://schemas.microsoft.com/office/word/2010/wordprocessingInk" xmlns:wne="http://schemas.microsoft.com/office/word/2006/wordml" xmlns:wps="http://schemas.microsoft.com/office/word/2010/wordprocessingShape" mc:Ignorable="w14 w15 w16se w16cid w16 w16cex w16sdtdh wp14">
+<w:footnotes xmlns:wpc="http://schemas.microsoft.com/office/word/2010/wordprocessingCanvas" xmlns:cx="http://schemas.microsoft.com/office/drawing/2014/chartex" xmlns:cx1="http://schemas.microsoft.com/office/drawing/2015/9/8/chartex" xmlns:cx2="http://schemas.microsoft.com/office/drawing/2015/10/21/chartex" xmlns:cx3="http://schemas.microsoft.com/office/drawing/2016/5/9/chartex" xmlns:cx4="http://schemas.microsoft.com/office/drawing/2016/5/10/chartex" xmlns:cx5="http://schemas.microsoft.com/office/drawing/2016/5/11/chartex" xmlns:cx6="http://schemas.microsoft.com/office/drawing/2016/5/12/chartex" xmlns:cx7="http://schemas.microsoft.com/office/drawing/2016/5/13/chartex" xmlns:cx8="http://schemas.microsoft.com/office/drawing/2016/5/14/chartex" xmlns:mc="http://schemas.openxmlformats.org/markup-compatibility/2006" xmlns:aink="http://schemas.microsoft.com/office/drawing/2016/ink" xmlns:am3d="http://schemas.microsoft.com/office/drawing/2017/model3d" xmlns:o="urn:schemas-microsoft-com:office:office" xmlns:oel="http://schemas.microsoft.com/office/2019/extlst" xmlns:r="http://schemas.openxmlformats.org/officeDocument/2006/relationships" xmlns:m="http://schemas.openxmlformats.org/officeDocument/2006/math" xmlns:v="urn:schemas-microsoft-com:vml" xmlns:wp14="http://schemas.microsoft.com/office/word/2010/wordprocessingDrawing" xmlns:wp="http://schemas.openxmlformats.org/drawingml/2006/wordprocessingDrawing" xmlns:w10="urn:schemas-microsoft-com:office:word" xmlns:w="http://schemas.openxmlformats.org/wordprocessingml/2006/main" xmlns:w14="http://schemas.microsoft.com/office/word/2010/wordml" xmlns:w15="http://schemas.microsoft.com/office/word/2012/wordml" xmlns:w16cex="http://schemas.microsoft.com/office/word/2018/wordml/cex" xmlns:w16cid="http://schemas.microsoft.com/office/word/2016/wordml/cid" xmlns:w16="http://schemas.microsoft.com/office/word/2018/wordml" xmlns:w16du="http://schemas.microsoft.com/office/word/2023/wordml/word16du" xmlns:w16sdtdh="http://schemas.microsoft.com/office/word/2020/wordml/sdtdatahash" xmlns:w16se="http://schemas.microsoft.com/office/word/2015/wordml/symex" xmlns:wpg="http://schemas.microsoft.com/office/word/2010/wordprocessingGroup" xmlns:wpi="http://schemas.microsoft.com/office/word/2010/wordprocessingInk" xmlns:wne="http://schemas.microsoft.com/office/word/2006/wordml" xmlns:wps="http://schemas.microsoft.com/office/word/2010/wordprocessingShape" mc:Ignorable="w14 w15 w16se w16cid w16 w16cex w16sdtdh w16du wp14">
   <w:footnote w:type="separator" w:id="-1">
     <w:p>
       <w:r>
@@ -2956,7 +2987,7 @@
 </file>
 
 <file path=word/numbering.xml><?xml version="1.0" encoding="utf-8"?>
-<w:numbering xmlns:wpc="http://schemas.microsoft.com/office/word/2010/wordprocessingCanvas" xmlns:cx="http://schemas.microsoft.com/office/drawing/2014/chartex" xmlns:cx1="http://schemas.microsoft.com/office/drawing/2015/9/8/chartex" xmlns:cx2="http://schemas.microsoft.com/office/drawing/2015/10/21/chartex" xmlns:cx3="http://schemas.microsoft.com/office/drawing/2016/5/9/chartex" xmlns:cx4="http://schemas.microsoft.com/office/drawing/2016/5/10/chartex" xmlns:cx5="http://schemas.microsoft.com/office/drawing/2016/5/11/chartex" xmlns:cx6="http://schemas.microsoft.com/office/drawing/2016/5/12/chartex" xmlns:cx7="http://schemas.microsoft.com/office/drawing/2016/5/13/chartex" xmlns:cx8="http://schemas.microsoft.com/office/drawing/2016/5/14/chartex" xmlns:mc="http://schemas.openxmlformats.org/markup-compatibility/2006" xmlns:aink="http://schemas.microsoft.com/office/drawing/2016/ink" xmlns:am3d="http://schemas.microsoft.com/office/drawing/2017/model3d" xmlns:o="urn:schemas-microsoft-com:office:office" xmlns:oel="http://schemas.microsoft.com/office/2019/extlst" xmlns:r="http://schemas.openxmlformats.org/officeDocument/2006/relationships" xmlns:m="http://schemas.openxmlformats.org/officeDocument/2006/math" xmlns:v="urn:schemas-microsoft-com:vml" xmlns:wp14="http://schemas.microsoft.com/office/word/2010/wordprocessingDrawing" xmlns:wp="http://schemas.openxmlformats.org/drawingml/2006/wordprocessingDrawing" xmlns:w10="urn:schemas-microsoft-com:office:word" xmlns:w="http://schemas.openxmlformats.org/wordprocessingml/2006/main" xmlns:w14="http://schemas.microsoft.com/office/word/2010/wordml" xmlns:w15="http://schemas.microsoft.com/office/word/2012/wordml" xmlns:w16cex="http://schemas.microsoft.com/office/word/2018/wordml/cex" xmlns:w16cid="http://schemas.microsoft.com/office/word/2016/wordml/cid" xmlns:w16="http://schemas.microsoft.com/office/word/2018/wordml" xmlns:w16sdtdh="http://schemas.microsoft.com/office/word/2020/wordml/sdtdatahash" xmlns:w16se="http://schemas.microsoft.com/office/word/2015/wordml/symex" xmlns:wpg="http://schemas.microsoft.com/office/word/2010/wordprocessingGroup" xmlns:wpi="http://schemas.microsoft.com/office/word/2010/wordprocessingInk" xmlns:wne="http://schemas.microsoft.com/office/word/2006/wordml" xmlns:wps="http://schemas.microsoft.com/office/word/2010/wordprocessingShape" mc:Ignorable="w14 w15 w16se w16cid w16 w16cex w16sdtdh wp14">
+<w:numbering xmlns:wpc="http://schemas.microsoft.com/office/word/2010/wordprocessingCanvas" xmlns:cx="http://schemas.microsoft.com/office/drawing/2014/chartex" xmlns:cx1="http://schemas.microsoft.com/office/drawing/2015/9/8/chartex" xmlns:cx2="http://schemas.microsoft.com/office/drawing/2015/10/21/chartex" xmlns:cx3="http://schemas.microsoft.com/office/drawing/2016/5/9/chartex" xmlns:cx4="http://schemas.microsoft.com/office/drawing/2016/5/10/chartex" xmlns:cx5="http://schemas.microsoft.com/office/drawing/2016/5/11/chartex" xmlns:cx6="http://schemas.microsoft.com/office/drawing/2016/5/12/chartex" xmlns:cx7="http://schemas.microsoft.com/office/drawing/2016/5/13/chartex" xmlns:cx8="http://schemas.microsoft.com/office/drawing/2016/5/14/chartex" xmlns:mc="http://schemas.openxmlformats.org/markup-compatibility/2006" xmlns:aink="http://schemas.microsoft.com/office/drawing/2016/ink" xmlns:am3d="http://schemas.microsoft.com/office/drawing/2017/model3d" xmlns:o="urn:schemas-microsoft-com:office:office" xmlns:oel="http://schemas.microsoft.com/office/2019/extlst" xmlns:r="http://schemas.openxmlformats.org/officeDocument/2006/relationships" xmlns:m="http://schemas.openxmlformats.org/officeDocument/2006/math" xmlns:v="urn:schemas-microsoft-com:vml" xmlns:wp14="http://schemas.microsoft.com/office/word/2010/wordprocessingDrawing" xmlns:wp="http://schemas.openxmlformats.org/drawingml/2006/wordprocessingDrawing" xmlns:w10="urn:schemas-microsoft-com:office:word" xmlns:w="http://schemas.openxmlformats.org/wordprocessingml/2006/main" xmlns:w14="http://schemas.microsoft.com/office/word/2010/wordml" xmlns:w15="http://schemas.microsoft.com/office/word/2012/wordml" xmlns:w16cex="http://schemas.microsoft.com/office/word/2018/wordml/cex" xmlns:w16cid="http://schemas.microsoft.com/office/word/2016/wordml/cid" xmlns:w16="http://schemas.microsoft.com/office/word/2018/wordml" xmlns:w16du="http://schemas.microsoft.com/office/word/2023/wordml/word16du" xmlns:w16sdtdh="http://schemas.microsoft.com/office/word/2020/wordml/sdtdatahash" xmlns:w16se="http://schemas.microsoft.com/office/word/2015/wordml/symex" xmlns:wpg="http://schemas.microsoft.com/office/word/2010/wordprocessingGroup" xmlns:wpi="http://schemas.microsoft.com/office/word/2010/wordprocessingInk" xmlns:wne="http://schemas.microsoft.com/office/word/2006/wordml" xmlns:wps="http://schemas.microsoft.com/office/word/2010/wordprocessingShape" mc:Ignorable="w14 w15 w16se w16cid w16 w16cex w16sdtdh w16du wp14">
   <w:abstractNum w:abstractNumId="0" w15:restartNumberingAfterBreak="0">
     <w:nsid w:val="439731A5"/>
     <w:multiLevelType w:val="hybridMultilevel"/>
@@ -3339,7 +3370,7 @@
 </file>
 
 <file path=word/styles.xml><?xml version="1.0" encoding="utf-8"?>
-<w:styles xmlns:mc="http://schemas.openxmlformats.org/markup-compatibility/2006" xmlns:r="http://schemas.openxmlformats.org/officeDocument/2006/relationships" xmlns:w="http://schemas.openxmlformats.org/wordprocessingml/2006/main" xmlns:w14="http://schemas.microsoft.com/office/word/2010/wordml" xmlns:w15="http://schemas.microsoft.com/office/word/2012/wordml" xmlns:w16cex="http://schemas.microsoft.com/office/word/2018/wordml/cex" xmlns:w16cid="http://schemas.microsoft.com/office/word/2016/wordml/cid" xmlns:w16="http://schemas.microsoft.com/office/word/2018/wordml" xmlns:w16sdtdh="http://schemas.microsoft.com/office/word/2020/wordml/sdtdatahash" xmlns:w16se="http://schemas.microsoft.com/office/word/2015/wordml/symex" mc:Ignorable="w14 w15 w16se w16cid w16 w16cex w16sdtdh">
+<w:styles xmlns:mc="http://schemas.openxmlformats.org/markup-compatibility/2006" xmlns:r="http://schemas.openxmlformats.org/officeDocument/2006/relationships" xmlns:w="http://schemas.openxmlformats.org/wordprocessingml/2006/main" xmlns:w14="http://schemas.microsoft.com/office/word/2010/wordml" xmlns:w15="http://schemas.microsoft.com/office/word/2012/wordml" xmlns:w16cex="http://schemas.microsoft.com/office/word/2018/wordml/cex" xmlns:w16cid="http://schemas.microsoft.com/office/word/2016/wordml/cid" xmlns:w16="http://schemas.microsoft.com/office/word/2018/wordml" xmlns:w16du="http://schemas.microsoft.com/office/word/2023/wordml/word16du" xmlns:w16sdtdh="http://schemas.microsoft.com/office/word/2020/wordml/sdtdatahash" xmlns:w16se="http://schemas.microsoft.com/office/word/2015/wordml/symex" mc:Ignorable="w14 w15 w16se w16cid w16 w16cex w16sdtdh w16du">
   <w:docDefaults>
     <w:rPrDefault>
       <w:rPr>

</xml_diff>